<commit_message>
updated three files for response
</commit_message>
<xml_diff>
--- a/Submit/Frontier/ResponsetoReviewers/CoverLetter_Responses_LP.docx
+++ b/Submit/Frontier/ResponsetoReviewers/CoverLetter_Responses_LP.docx
@@ -18,18 +18,8 @@
           <w:sz w:val="22"/>
           <w:szCs w:val="22"/>
         </w:rPr>
-        <w:t xml:space="preserve">Francesco </w:t>
-      </w:r>
-      <w:proofErr w:type="spellStart"/>
-      <w:r>
-        <w:rPr>
-          <w:rFonts w:ascii="Times New Roman" w:hAnsi="Times New Roman"/>
-          <w:sz w:val="22"/>
-          <w:szCs w:val="22"/>
-        </w:rPr>
-        <w:t>Visioli</w:t>
-      </w:r>
-      <w:proofErr w:type="spellEnd"/>
+        <w:t>Francesco Visioli</w:t>
+      </w:r>
       <w:r>
         <w:rPr>
           <w:rFonts w:ascii="Times New Roman" w:hAnsi="Times New Roman"/>
@@ -374,14 +364,14 @@
       </w:pPr>
       <w:r>
         <w:rPr>
-          <w:lang w:val="en-US" w:eastAsia="ja-JP"/>
+          <w:lang w:eastAsia="ja-JP"/>
         </w:rPr>
         <w:t xml:space="preserve">Email: </w:t>
       </w:r>
       <w:hyperlink r:id="rId5" w:history="1">
         <w:r>
           <w:rPr>
-            <w:rStyle w:val="Hyperlink"/>
+            <w:rStyle w:val="a5"/>
             <w:lang w:eastAsia="ja-JP"/>
           </w:rPr>
           <w:t>luigi.palla@uniroma1.it</w:t>
@@ -550,7 +540,7 @@
     <w:p/>
     <w:p>
       <w:pPr>
-        <w:pStyle w:val="ListParagraph"/>
+        <w:pStyle w:val="a7"/>
         <w:numPr>
           <w:ilvl w:val="0"/>
           <w:numId w:val="7"/>
@@ -572,33 +562,19 @@
           <w:rFonts w:ascii="Times New Roman" w:hAnsi="Times New Roman" w:cs="Times New Roman"/>
           <w:lang w:eastAsia="ja-JP"/>
         </w:rPr>
-        <w:t xml:space="preserve"> </w:t>
-      </w:r>
-      <w:r>
-        <w:rPr>
-          <w:rFonts w:ascii="Times New Roman" w:hAnsi="Times New Roman" w:cs="Times New Roman"/>
-          <w:lang w:eastAsia="ja-JP"/>
-        </w:rPr>
-        <w:t>As a main concern, detailed information on the validity of the dietary questionnaire is lacking. The authors need to better justify the dietary assessment method chosen (photos at every eating occasion, participant self-report and photo images of meal times (with time stamps), provide references for the validity or utility of this method.</w:t>
-      </w:r>
-      <w:r>
-        <w:rPr>
-          <w:rFonts w:ascii="Times New Roman" w:hAnsi="Times New Roman" w:cs="Times New Roman"/>
-          <w:lang w:eastAsia="ja-JP"/>
-        </w:rPr>
-        <w:t xml:space="preserve"> </w:t>
-      </w:r>
-      <w:r>
-        <w:rPr>
-          <w:rFonts w:ascii="Times New Roman" w:hAnsi="Times New Roman" w:cs="Times New Roman"/>
-          <w:lang w:eastAsia="ja-JP"/>
-        </w:rPr>
-        <w:t>The numbers of food records for analysis are large, nevertheless, it must be acknowledged that the patterns identified make sense, and that they strongly relate to lifestyle factors and diabetes risk.</w:t>
-      </w:r>
-    </w:p>
-    <w:p>
-      <w:pPr>
-        <w:pStyle w:val="ListParagraph"/>
+        <w:t xml:space="preserve"> As a main concern, detailed information on the validity of the dietary questionnaire is lacking. The authors need to better justify the dietary assessment method chosen (photos at every eating occasion, participant self-report and photo images of meal times (with time stamps), provide references for the validity or utility of this method.</w:t>
+      </w:r>
+      <w:r>
+        <w:rPr>
+          <w:rFonts w:ascii="Times New Roman" w:hAnsi="Times New Roman" w:cs="Times New Roman"/>
+          <w:lang w:eastAsia="ja-JP"/>
+        </w:rPr>
+        <w:t xml:space="preserve"> The numbers of food records for analysis are large, nevertheless, it must be acknowledged that the patterns identified make sense, and that they strongly relate to lifestyle factors and diabetes risk.</w:t>
+      </w:r>
+    </w:p>
+    <w:p>
+      <w:pPr>
+        <w:pStyle w:val="a7"/>
         <w:rPr>
           <w:rFonts w:ascii="Times New Roman" w:hAnsi="Times New Roman" w:cs="Times New Roman"/>
           <w:b/>
@@ -610,7 +586,7 @@
     </w:p>
     <w:p>
       <w:pPr>
-        <w:pStyle w:val="ListParagraph"/>
+        <w:pStyle w:val="a7"/>
         <w:rPr>
           <w:rFonts w:ascii="Times New Roman" w:hAnsi="Times New Roman" w:cs="Times New Roman"/>
           <w:lang w:eastAsia="zh-CN"/>
@@ -901,12 +877,82 @@
         </w:rPr>
         <w:t>.</w:t>
       </w:r>
+      <w:r>
+        <w:rPr>
+          <w:rFonts w:ascii="Times New Roman" w:hAnsi="Times New Roman" w:cs="Times New Roman"/>
+          <w:lang w:eastAsia="zh-CN"/>
+        </w:rPr>
+        <w:t xml:space="preserve"> </w:t>
+      </w:r>
+      <w:r>
+        <w:rPr>
+          <w:rFonts w:ascii="Times New Roman" w:hAnsi="Times New Roman" w:cs="Times New Roman"/>
+          <w:lang w:eastAsia="zh-CN"/>
+        </w:rPr>
+        <w:t>Validation</w:t>
+      </w:r>
+      <w:r>
+        <w:rPr>
+          <w:rFonts w:ascii="Times New Roman" w:hAnsi="Times New Roman" w:cs="Times New Roman"/>
+          <w:lang w:eastAsia="zh-CN"/>
+        </w:rPr>
+        <w:t xml:space="preserve"> study of the food records</w:t>
+      </w:r>
+      <w:r>
+        <w:rPr>
+          <w:rFonts w:ascii="Times New Roman" w:hAnsi="Times New Roman" w:cs="Times New Roman"/>
+          <w:lang w:eastAsia="zh-CN"/>
+        </w:rPr>
+        <w:t xml:space="preserve"> against double-labelled water has</w:t>
+      </w:r>
+      <w:r>
+        <w:rPr>
+          <w:rFonts w:ascii="Times New Roman" w:hAnsi="Times New Roman" w:cs="Times New Roman"/>
+          <w:lang w:eastAsia="zh-CN"/>
+        </w:rPr>
+        <w:t xml:space="preserve"> also</w:t>
+      </w:r>
+      <w:r>
+        <w:rPr>
+          <w:rFonts w:ascii="Times New Roman" w:hAnsi="Times New Roman" w:cs="Times New Roman"/>
+          <w:lang w:eastAsia="zh-CN"/>
+        </w:rPr>
+        <w:t xml:space="preserve"> been undertaken </w:t>
+      </w:r>
+      <w:r>
+        <w:rPr>
+          <w:rFonts w:ascii="Times New Roman" w:hAnsi="Times New Roman" w:cs="Times New Roman"/>
+          <w:lang w:eastAsia="zh-CN"/>
+        </w:rPr>
+        <w:t>among</w:t>
+      </w:r>
+      <w:r>
+        <w:rPr>
+          <w:rFonts w:ascii="Times New Roman" w:hAnsi="Times New Roman" w:cs="Times New Roman"/>
+          <w:lang w:eastAsia="zh-CN"/>
+        </w:rPr>
+        <w:t xml:space="preserve"> a subset of NDNS sample. Full results of the analysis have been reported </w:t>
+      </w:r>
+      <w:r>
+        <w:rPr>
+          <w:rFonts w:ascii="Times New Roman" w:hAnsi="Times New Roman" w:cs="Times New Roman"/>
+          <w:lang w:eastAsia="zh-CN"/>
+        </w:rPr>
+        <w:t>in the Appendix X of the official survey report.</w:t>
+      </w:r>
+      <w:r>
+        <w:rPr>
+          <w:rFonts w:ascii="Times New Roman" w:hAnsi="Times New Roman" w:cs="Times New Roman"/>
+          <w:lang w:eastAsia="zh-CN"/>
+        </w:rPr>
+        <w:t xml:space="preserve"> [5]</w:t>
+      </w:r>
     </w:p>
     <w:bookmarkEnd w:id="0"/>
     <w:bookmarkEnd w:id="1"/>
     <w:p>
       <w:pPr>
-        <w:pStyle w:val="ListParagraph"/>
+        <w:pStyle w:val="a7"/>
         <w:rPr>
           <w:rFonts w:ascii="Times New Roman" w:hAnsi="Times New Roman" w:cs="Times New Roman"/>
           <w:lang w:eastAsia="zh-CN"/>
@@ -922,16 +968,16 @@
     </w:p>
     <w:p>
       <w:pPr>
-        <w:pStyle w:val="ListParagraph"/>
-        <w:rPr>
-          <w:rFonts w:ascii="Times New Roman" w:hAnsi="Times New Roman" w:cs="Times New Roman"/>
-          <w:lang w:eastAsia="ja-JP"/>
-        </w:rPr>
-      </w:pPr>
-    </w:p>
-    <w:p>
-      <w:pPr>
-        <w:pStyle w:val="ListParagraph"/>
+        <w:pStyle w:val="a7"/>
+        <w:rPr>
+          <w:rFonts w:ascii="Times New Roman" w:hAnsi="Times New Roman" w:cs="Times New Roman"/>
+          <w:lang w:eastAsia="ja-JP"/>
+        </w:rPr>
+      </w:pPr>
+    </w:p>
+    <w:p>
+      <w:pPr>
+        <w:pStyle w:val="a7"/>
         <w:rPr>
           <w:rFonts w:ascii="Times New Roman" w:hAnsi="Times New Roman" w:cs="Times New Roman"/>
           <w:lang w:eastAsia="ja-JP"/>
@@ -954,7 +1000,7 @@
     </w:p>
     <w:p>
       <w:pPr>
-        <w:pStyle w:val="ListParagraph"/>
+        <w:pStyle w:val="a7"/>
         <w:rPr>
           <w:rFonts w:ascii="Times New Roman" w:hAnsi="Times New Roman" w:cs="Times New Roman"/>
           <w:lang w:eastAsia="ja-JP"/>
@@ -1005,7 +1051,7 @@
     </w:p>
     <w:p>
       <w:pPr>
-        <w:pStyle w:val="ListParagraph"/>
+        <w:pStyle w:val="a7"/>
         <w:rPr>
           <w:rFonts w:ascii="Times New Roman" w:hAnsi="Times New Roman" w:cs="Times New Roman"/>
           <w:lang w:eastAsia="ja-JP"/>
@@ -1056,7 +1102,7 @@
     </w:p>
     <w:p>
       <w:pPr>
-        <w:pStyle w:val="ListParagraph"/>
+        <w:pStyle w:val="a7"/>
         <w:rPr>
           <w:rFonts w:ascii="Times New Roman" w:hAnsi="Times New Roman" w:cs="Times New Roman"/>
           <w:lang w:eastAsia="ja-JP"/>
@@ -1074,46 +1120,92 @@
           <w:rFonts w:ascii="Times New Roman" w:hAnsi="Times New Roman" w:cs="Times New Roman"/>
           <w:lang w:eastAsia="ja-JP"/>
         </w:rPr>
-        <w:t xml:space="preserve">Glynn, L., et al. "Food and nutrient intakes of a population sample of 7‐year‐old children in the south‐west of England in 1999/2000–what difference does gender </w:t>
-      </w:r>
-      <w:proofErr w:type="gramStart"/>
-      <w:r>
-        <w:rPr>
-          <w:rFonts w:ascii="Times New Roman" w:hAnsi="Times New Roman" w:cs="Times New Roman"/>
-          <w:lang w:eastAsia="ja-JP"/>
-        </w:rPr>
-        <w:t>make?.</w:t>
-      </w:r>
-      <w:proofErr w:type="gramEnd"/>
-      <w:r>
-        <w:rPr>
-          <w:rFonts w:ascii="Times New Roman" w:hAnsi="Times New Roman" w:cs="Times New Roman"/>
-          <w:lang w:eastAsia="ja-JP"/>
-        </w:rPr>
-        <w:t>" Journal of Human Nutrition and Dietetics 18.1 (2005): 7-19.</w:t>
-      </w:r>
-    </w:p>
-    <w:p>
-      <w:pPr>
-        <w:pStyle w:val="ListParagraph"/>
-        <w:rPr>
-          <w:rFonts w:ascii="Times New Roman" w:hAnsi="Times New Roman" w:cs="Times New Roman"/>
-          <w:lang w:eastAsia="ja-JP"/>
-        </w:rPr>
-      </w:pPr>
-    </w:p>
-    <w:p>
-      <w:pPr>
-        <w:pStyle w:val="ListParagraph"/>
-        <w:rPr>
-          <w:rFonts w:ascii="Times New Roman" w:hAnsi="Times New Roman" w:cs="Times New Roman"/>
-          <w:lang w:eastAsia="ja-JP"/>
-        </w:rPr>
-      </w:pPr>
-    </w:p>
-    <w:p>
-      <w:pPr>
-        <w:pStyle w:val="ListParagraph"/>
+        <w:t>Glynn, L., et al. "Food and nutrient intakes of a population sample of 7‐year‐old children in the south‐west of England in 1999/2000–what difference does gender make?." Journal of Human Nutrition and Dietetics 18.1 (2005): 7-19.</w:t>
+      </w:r>
+    </w:p>
+    <w:p>
+      <w:pPr>
+        <w:pStyle w:val="a7"/>
+        <w:rPr>
+          <w:rFonts w:ascii="Times New Roman" w:eastAsia="游明朝" w:hAnsi="Times New Roman" w:cs="Times New Roman" w:hint="eastAsia"/>
+          <w:lang w:eastAsia="ja-JP"/>
+        </w:rPr>
+      </w:pPr>
+      <w:r>
+        <w:rPr>
+          <w:rFonts w:ascii="Times New Roman" w:eastAsia="游明朝" w:hAnsi="Times New Roman" w:cs="Times New Roman" w:hint="eastAsia"/>
+          <w:lang w:eastAsia="ja-JP"/>
+        </w:rPr>
+        <w:lastRenderedPageBreak/>
+        <w:t>[</w:t>
+      </w:r>
+      <w:r>
+        <w:rPr>
+          <w:rFonts w:ascii="Times New Roman" w:eastAsia="游明朝" w:hAnsi="Times New Roman" w:cs="Times New Roman"/>
+          <w:lang w:eastAsia="ja-JP"/>
+        </w:rPr>
+        <w:t>5] Lennox, A., et al. Appendix X</w:t>
+      </w:r>
+      <w:r>
+        <w:rPr>
+          <w:rFonts w:ascii="Times New Roman" w:eastAsia="游明朝" w:hAnsi="Times New Roman" w:cs="Times New Roman"/>
+          <w:lang w:eastAsia="ja-JP"/>
+        </w:rPr>
+        <w:t>.</w:t>
+      </w:r>
+      <w:r>
+        <w:rPr>
+          <w:rFonts w:ascii="Times New Roman" w:eastAsia="游明朝" w:hAnsi="Times New Roman" w:cs="Times New Roman"/>
+          <w:lang w:eastAsia="ja-JP"/>
+        </w:rPr>
+        <w:t xml:space="preserve"> Misreporting in the National Diet and Nutrition Survey Rolling Programme (NDNS RP): summary of results and their interpretation. </w:t>
+      </w:r>
+      <w:r>
+        <w:rPr>
+          <w:rFonts w:ascii="Times New Roman" w:eastAsia="游明朝" w:hAnsi="Times New Roman" w:cs="Times New Roman"/>
+          <w:lang w:eastAsia="ja-JP"/>
+        </w:rPr>
+        <w:t xml:space="preserve">Available from: </w:t>
+      </w:r>
+    </w:p>
+    <w:p>
+      <w:pPr>
+        <w:pStyle w:val="a7"/>
+        <w:rPr>
+          <w:rFonts w:ascii="Times New Roman" w:hAnsi="Times New Roman" w:cs="Times New Roman"/>
+          <w:lang w:eastAsia="ja-JP"/>
+        </w:rPr>
+      </w:pPr>
+      <w:hyperlink r:id="rId6" w:history="1">
+        <w:r>
+          <w:rPr>
+            <w:rStyle w:val="a5"/>
+            <w:rFonts w:ascii="Times New Roman" w:hAnsi="Times New Roman" w:cs="Times New Roman"/>
+            <w:lang w:eastAsia="ja-JP"/>
+          </w:rPr>
+          <w:t>https://fsa-catalogue2.s3.eu-west-2.amazonaws.com/ndns-appendix-x.pdf</w:t>
+        </w:r>
+      </w:hyperlink>
+      <w:r>
+        <w:rPr>
+          <w:rFonts w:ascii="Times New Roman" w:hAnsi="Times New Roman" w:cs="Times New Roman"/>
+          <w:lang w:eastAsia="ja-JP"/>
+        </w:rPr>
+        <w:t xml:space="preserve"> (accessed 2021-06-15)</w:t>
+      </w:r>
+    </w:p>
+    <w:p>
+      <w:pPr>
+        <w:pStyle w:val="a7"/>
+        <w:rPr>
+          <w:rFonts w:ascii="Times New Roman" w:hAnsi="Times New Roman" w:cs="Times New Roman"/>
+          <w:lang w:eastAsia="ja-JP"/>
+        </w:rPr>
+      </w:pPr>
+    </w:p>
+    <w:p>
+      <w:pPr>
+        <w:pStyle w:val="a7"/>
         <w:numPr>
           <w:ilvl w:val="0"/>
           <w:numId w:val="7"/>
@@ -1128,13 +1220,12 @@
           <w:rFonts w:ascii="Times New Roman" w:hAnsi="Times New Roman" w:cs="Times New Roman"/>
           <w:lang w:eastAsia="ja-JP"/>
         </w:rPr>
-        <w:lastRenderedPageBreak/>
         <w:t>The authors should inform in the introduction section on diabetes prevalence data in the UK National Diet and Nutrition Survey.</w:t>
       </w:r>
     </w:p>
     <w:p>
       <w:pPr>
-        <w:pStyle w:val="ListParagraph"/>
+        <w:pStyle w:val="a7"/>
         <w:rPr>
           <w:rFonts w:ascii="Times New Roman" w:hAnsi="Times New Roman" w:cs="Times New Roman"/>
           <w:b/>
@@ -1146,7 +1237,7 @@
     </w:p>
     <w:p>
       <w:pPr>
-        <w:pStyle w:val="ListParagraph"/>
+        <w:pStyle w:val="a7"/>
         <w:rPr>
           <w:rFonts w:ascii="Arial" w:eastAsia="Times New Roman" w:hAnsi="Arial" w:cs="Arial"/>
           <w:color w:val="4472C4"/>
@@ -1269,7 +1360,7 @@
     </w:p>
     <w:p>
       <w:pPr>
-        <w:pStyle w:val="ListParagraph"/>
+        <w:pStyle w:val="a7"/>
         <w:rPr>
           <w:rFonts w:ascii="Times New Roman" w:hAnsi="Times New Roman" w:cs="Times New Roman"/>
           <w:lang w:eastAsia="ja-JP"/>
@@ -1282,53 +1373,12 @@
         </w:rPr>
         <w:t xml:space="preserve">[5] </w:t>
       </w:r>
-      <w:proofErr w:type="spellStart"/>
-      <w:r>
-        <w:rPr>
-          <w:rFonts w:ascii="Times New Roman" w:hAnsi="Times New Roman" w:cs="Times New Roman"/>
-          <w:lang w:eastAsia="ja-JP"/>
-        </w:rPr>
-        <w:t>Almoosawi</w:t>
-      </w:r>
-      <w:proofErr w:type="spellEnd"/>
-      <w:r>
-        <w:rPr>
-          <w:rFonts w:ascii="Times New Roman" w:hAnsi="Times New Roman" w:cs="Times New Roman"/>
-          <w:lang w:eastAsia="ja-JP"/>
-        </w:rPr>
-        <w:t xml:space="preserve">, S., Cole, D., Nicholson, S., Bayes, I., </w:t>
-      </w:r>
-      <w:proofErr w:type="spellStart"/>
-      <w:r>
-        <w:rPr>
-          <w:rFonts w:ascii="Times New Roman" w:hAnsi="Times New Roman" w:cs="Times New Roman"/>
-          <w:lang w:eastAsia="ja-JP"/>
-        </w:rPr>
-        <w:t>Teucher</w:t>
-      </w:r>
-      <w:proofErr w:type="spellEnd"/>
-      <w:r>
-        <w:rPr>
-          <w:rFonts w:ascii="Times New Roman" w:hAnsi="Times New Roman" w:cs="Times New Roman"/>
-          <w:lang w:eastAsia="ja-JP"/>
-        </w:rPr>
-        <w:t xml:space="preserve">, B., Bates, B., Mindell, J., Tipping, S., </w:t>
-      </w:r>
-      <w:proofErr w:type="spellStart"/>
-      <w:r>
-        <w:rPr>
-          <w:rFonts w:ascii="Times New Roman" w:hAnsi="Times New Roman" w:cs="Times New Roman"/>
-          <w:lang w:eastAsia="ja-JP"/>
-        </w:rPr>
-        <w:t>Deverill</w:t>
-      </w:r>
-      <w:proofErr w:type="spellEnd"/>
-      <w:r>
-        <w:rPr>
-          <w:rFonts w:ascii="Times New Roman" w:hAnsi="Times New Roman" w:cs="Times New Roman"/>
-          <w:lang w:eastAsia="ja-JP"/>
-        </w:rPr>
-        <w:t xml:space="preserve">, C. and Stephen, A.M., 2014. </w:t>
+      <w:r>
+        <w:rPr>
+          <w:rFonts w:ascii="Times New Roman" w:hAnsi="Times New Roman" w:cs="Times New Roman"/>
+          <w:lang w:eastAsia="ja-JP"/>
+        </w:rPr>
+        <w:t xml:space="preserve">Almoosawi, S., Cole, D., Nicholson, S., Bayes, I., Teucher, B., Bates, B., Mindell, J., Tipping, S., Deverill, C. and Stephen, A.M., 2014. </w:t>
       </w:r>
       <w:bookmarkStart w:id="4" w:name="OLE_LINK3"/>
       <w:bookmarkStart w:id="5" w:name="OLE_LINK4"/>
@@ -1337,23 +1387,7 @@
           <w:rFonts w:ascii="Times New Roman" w:hAnsi="Times New Roman" w:cs="Times New Roman"/>
           <w:lang w:eastAsia="ja-JP"/>
         </w:rPr>
-        <w:t xml:space="preserve">Biomarkers of diabetes risk in the National Diet and Nutrition Survey rolling </w:t>
-      </w:r>
-      <w:proofErr w:type="spellStart"/>
-      <w:r>
-        <w:rPr>
-          <w:rFonts w:ascii="Times New Roman" w:hAnsi="Times New Roman" w:cs="Times New Roman"/>
-          <w:lang w:eastAsia="ja-JP"/>
-        </w:rPr>
-        <w:t>programme</w:t>
-      </w:r>
-      <w:proofErr w:type="spellEnd"/>
-      <w:r>
-        <w:rPr>
-          <w:rFonts w:ascii="Times New Roman" w:hAnsi="Times New Roman" w:cs="Times New Roman"/>
-          <w:lang w:eastAsia="ja-JP"/>
-        </w:rPr>
-        <w:t xml:space="preserve"> (2008–2011). </w:t>
+        <w:t>Biomarkers of diabetes risk in the National Diet and Nutrition Survey rolling programme (2008–2011). </w:t>
       </w:r>
       <w:bookmarkEnd w:id="4"/>
       <w:bookmarkEnd w:id="5"/>
@@ -1367,16 +1401,16 @@
     </w:p>
     <w:p>
       <w:pPr>
-        <w:pStyle w:val="ListParagraph"/>
-        <w:rPr>
-          <w:rFonts w:ascii="Times New Roman" w:hAnsi="Times New Roman" w:cs="Times New Roman"/>
-          <w:lang w:eastAsia="ja-JP"/>
-        </w:rPr>
-      </w:pPr>
-    </w:p>
-    <w:p>
-      <w:pPr>
-        <w:pStyle w:val="ListParagraph"/>
+        <w:pStyle w:val="a7"/>
+        <w:rPr>
+          <w:rFonts w:ascii="Times New Roman" w:hAnsi="Times New Roman" w:cs="Times New Roman"/>
+          <w:lang w:eastAsia="ja-JP"/>
+        </w:rPr>
+      </w:pPr>
+    </w:p>
+    <w:p>
+      <w:pPr>
+        <w:pStyle w:val="a7"/>
         <w:numPr>
           <w:ilvl w:val="0"/>
           <w:numId w:val="7"/>
@@ -1396,12 +1430,12 @@
     </w:p>
     <w:p>
       <w:pPr>
-        <w:pStyle w:val="ListParagraph"/>
-      </w:pPr>
-    </w:p>
-    <w:p>
-      <w:pPr>
-        <w:pStyle w:val="ListParagraph"/>
+        <w:pStyle w:val="a7"/>
+      </w:pPr>
+    </w:p>
+    <w:p>
+      <w:pPr>
+        <w:pStyle w:val="a7"/>
         <w:rPr>
           <w:rFonts w:ascii="Arial" w:eastAsia="Times New Roman" w:hAnsi="Arial" w:cs="Arial"/>
           <w:color w:val="4472C4"/>
@@ -1437,42 +1471,13 @@
         </w:rPr>
         <w:t xml:space="preserve">This is </w:t>
       </w:r>
-      <w:del w:id="6" w:author="Luigi" w:date="2021-06-04T17:15:00Z">
-        <w:r>
-          <w:rPr>
-            <w:rFonts w:ascii="Times New Roman" w:hAnsi="Times New Roman" w:cs="Times New Roman"/>
-            <w:lang w:eastAsia="ja-JP"/>
-          </w:rPr>
-          <w:delText>an epidemiological</w:delText>
-        </w:r>
-      </w:del>
-      <w:ins w:id="7" w:author="Luigi" w:date="2021-06-04T17:15:00Z">
-        <w:r>
-          <w:rPr>
-            <w:rFonts w:ascii="Times New Roman" w:hAnsi="Times New Roman" w:cs="Times New Roman"/>
-            <w:lang w:eastAsia="ja-JP"/>
-          </w:rPr>
-          <w:t>a</w:t>
-        </w:r>
-      </w:ins>
-      <w:ins w:id="8" w:author="Luigi" w:date="2021-06-04T17:17:00Z">
-        <w:r>
-          <w:rPr>
-            <w:rFonts w:ascii="Times New Roman" w:hAnsi="Times New Roman" w:cs="Times New Roman"/>
-            <w:lang w:eastAsia="ja-JP"/>
-          </w:rPr>
-          <w:t xml:space="preserve"> cross-sectional</w:t>
-        </w:r>
-      </w:ins>
-      <w:ins w:id="9" w:author="Luigi" w:date="2021-06-04T17:15:00Z">
-        <w:r>
-          <w:rPr>
-            <w:rFonts w:ascii="Times New Roman" w:hAnsi="Times New Roman" w:cs="Times New Roman"/>
-            <w:lang w:eastAsia="ja-JP"/>
-          </w:rPr>
-          <w:t xml:space="preserve"> survey</w:t>
-        </w:r>
-      </w:ins>
+      <w:r>
+        <w:rPr>
+          <w:rFonts w:ascii="Times New Roman" w:hAnsi="Times New Roman" w:cs="Times New Roman"/>
+          <w:lang w:eastAsia="ja-JP"/>
+        </w:rPr>
+        <w:t>a cross-sectional survey</w:t>
+      </w:r>
       <w:r>
         <w:rPr>
           <w:rFonts w:ascii="Times New Roman" w:hAnsi="Times New Roman" w:cs="Times New Roman"/>
@@ -1480,63 +1485,22 @@
         </w:rPr>
         <w:t xml:space="preserve"> study that has been designed to be nationally representative of the UK and has an annual sample size of 1000 adults.</w:t>
       </w:r>
-      <w:ins w:id="10" w:author="Luigi" w:date="2021-06-04T17:15:00Z">
-        <w:r>
-          <w:rPr>
-            <w:rFonts w:ascii="Arial" w:eastAsia="Times New Roman" w:hAnsi="Arial" w:cs="Arial"/>
-            <w:color w:val="4472C4"/>
-            <w:sz w:val="20"/>
-            <w:szCs w:val="20"/>
-            <w:lang w:val="en-GB" w:eastAsia="zh-CN"/>
-          </w:rPr>
-          <w:t xml:space="preserve"> It is a general surveillance tool of the</w:t>
-        </w:r>
-      </w:ins>
-      <w:ins w:id="11" w:author="Luigi" w:date="2021-06-04T17:16:00Z">
-        <w:r>
-          <w:rPr>
-            <w:rFonts w:ascii="Arial" w:eastAsia="Times New Roman" w:hAnsi="Arial" w:cs="Arial"/>
-            <w:color w:val="4472C4"/>
-            <w:sz w:val="20"/>
-            <w:szCs w:val="20"/>
-            <w:lang w:val="en-GB" w:eastAsia="zh-CN"/>
-          </w:rPr>
-          <w:t xml:space="preserve"> nutritional health of the population, it was not powered to answer specific scientific hypotheses but to maintain the representativeness of the UK </w:t>
-        </w:r>
-      </w:ins>
-      <w:ins w:id="12" w:author="Luigi" w:date="2021-06-04T17:17:00Z">
-        <w:r>
-          <w:rPr>
-            <w:rFonts w:ascii="Arial" w:eastAsia="Times New Roman" w:hAnsi="Arial" w:cs="Arial"/>
-            <w:color w:val="4472C4"/>
-            <w:sz w:val="20"/>
-            <w:szCs w:val="20"/>
-            <w:lang w:val="en-GB" w:eastAsia="zh-CN"/>
-          </w:rPr>
-          <w:t>population through the years.</w:t>
-        </w:r>
-      </w:ins>
-      <w:del w:id="13" w:author="Luigi" w:date="2021-06-04T17:15:00Z">
-        <w:r>
-          <w:rPr>
-            <w:rFonts w:ascii="Arial" w:eastAsia="Times New Roman" w:hAnsi="Arial" w:cs="Arial"/>
-            <w:color w:val="4472C4"/>
-            <w:sz w:val="20"/>
-            <w:szCs w:val="20"/>
-            <w:lang w:eastAsia="zh-CN"/>
-          </w:rPr>
-          <w:delText xml:space="preserve">    </w:delText>
-        </w:r>
-      </w:del>
-    </w:p>
-    <w:p>
-      <w:pPr>
-        <w:pStyle w:val="ListParagraph"/>
-      </w:pPr>
-    </w:p>
-    <w:p>
-      <w:pPr>
-        <w:pStyle w:val="ListParagraph"/>
+      <w:r>
+        <w:rPr>
+          <w:rFonts w:ascii="Times New Roman" w:hAnsi="Times New Roman" w:cs="Times New Roman"/>
+          <w:lang w:eastAsia="ja-JP"/>
+        </w:rPr>
+        <w:t xml:space="preserve"> It is a general surveillance tool of the nutritional health of the population, it was not powered to answer specific scientific hypotheses but to maintain the representativeness of the UK population through the years.</w:t>
+      </w:r>
+    </w:p>
+    <w:p>
+      <w:pPr>
+        <w:pStyle w:val="a7"/>
+      </w:pPr>
+    </w:p>
+    <w:p>
+      <w:pPr>
+        <w:pStyle w:val="a7"/>
         <w:numPr>
           <w:ilvl w:val="0"/>
           <w:numId w:val="7"/>
@@ -1556,16 +1520,16 @@
     </w:p>
     <w:p>
       <w:pPr>
-        <w:pStyle w:val="ListParagraph"/>
-        <w:rPr>
-          <w:rFonts w:ascii="Times New Roman" w:hAnsi="Times New Roman" w:cs="Times New Roman"/>
-          <w:lang w:eastAsia="ja-JP"/>
-        </w:rPr>
-      </w:pPr>
-    </w:p>
-    <w:p>
-      <w:pPr>
-        <w:pStyle w:val="ListParagraph"/>
+        <w:pStyle w:val="a7"/>
+        <w:rPr>
+          <w:rFonts w:ascii="Times New Roman" w:hAnsi="Times New Roman" w:cs="Times New Roman"/>
+          <w:lang w:eastAsia="ja-JP"/>
+        </w:rPr>
+      </w:pPr>
+    </w:p>
+    <w:p>
+      <w:pPr>
+        <w:pStyle w:val="a7"/>
         <w:rPr>
           <w:rFonts w:ascii="Times New Roman" w:hAnsi="Times New Roman" w:cs="Times New Roman"/>
           <w:lang w:eastAsia="ja-JP"/>
@@ -1624,61 +1588,35 @@
           <w:rFonts w:ascii="Times New Roman" w:hAnsi="Times New Roman" w:cs="Times New Roman"/>
           <w:lang w:eastAsia="ja-JP"/>
         </w:rPr>
-        <w:t xml:space="preserve">food diary recordings to those who aged 19 years or </w:t>
-      </w:r>
-      <w:proofErr w:type="gramStart"/>
-      <w:r>
-        <w:rPr>
-          <w:rFonts w:ascii="Times New Roman" w:hAnsi="Times New Roman" w:cs="Times New Roman"/>
-          <w:lang w:eastAsia="ja-JP"/>
-        </w:rPr>
-        <w:t>older</w:t>
-      </w:r>
-      <w:ins w:id="14" w:author="Luigi" w:date="2021-06-04T17:18:00Z">
-        <w:r>
-          <w:rPr>
-            <w:rFonts w:ascii="Times New Roman" w:hAnsi="Times New Roman" w:cs="Times New Roman"/>
-            <w:lang w:eastAsia="ja-JP"/>
-          </w:rPr>
-          <w:t>(</w:t>
-        </w:r>
-        <w:proofErr w:type="gramEnd"/>
-        <w:r>
-          <w:rPr>
-            <w:rFonts w:ascii="Times New Roman" w:hAnsi="Times New Roman" w:cs="Times New Roman"/>
-            <w:lang w:eastAsia="ja-JP"/>
-          </w:rPr>
-          <w:t>adult population)</w:t>
-        </w:r>
-      </w:ins>
-      <w:del w:id="15" w:author="Luigi" w:date="2021-06-04T17:18:00Z">
-        <w:r>
-          <w:rPr>
-            <w:rFonts w:ascii="Times New Roman" w:hAnsi="Times New Roman" w:cs="Times New Roman"/>
-            <w:lang w:eastAsia="ja-JP"/>
-          </w:rPr>
-          <w:delText>.</w:delText>
-        </w:r>
-      </w:del>
-    </w:p>
-    <w:p>
-      <w:pPr>
-        <w:pStyle w:val="ListParagraph"/>
-        <w:rPr>
-          <w:rFonts w:ascii="Times New Roman" w:hAnsi="Times New Roman" w:cs="Times New Roman"/>
-          <w:lang w:eastAsia="ja-JP"/>
-          <w:rPrChange w:id="16" w:author="Luigi" w:date="2021-06-04T17:18:00Z">
-            <w:rPr>
-              <w:rFonts w:ascii="Times New Roman" w:hAnsi="Times New Roman" w:cs="Times New Roman"/>
-              <w:lang w:eastAsia="ja-JP"/>
-            </w:rPr>
-          </w:rPrChange>
-        </w:rPr>
-      </w:pPr>
-    </w:p>
-    <w:p>
-      <w:pPr>
-        <w:pStyle w:val="ListParagraph"/>
+        <w:t>food diary recordings to those who aged 19 years or older</w:t>
+      </w:r>
+      <w:r>
+        <w:rPr>
+          <w:rFonts w:ascii="Times New Roman" w:hAnsi="Times New Roman" w:cs="Times New Roman"/>
+          <w:lang w:eastAsia="ja-JP"/>
+        </w:rPr>
+        <w:t xml:space="preserve"> </w:t>
+      </w:r>
+      <w:r>
+        <w:rPr>
+          <w:rFonts w:ascii="Times New Roman" w:hAnsi="Times New Roman" w:cs="Times New Roman"/>
+          <w:lang w:eastAsia="ja-JP"/>
+        </w:rPr>
+        <w:t>(adult population)</w:t>
+      </w:r>
+    </w:p>
+    <w:p>
+      <w:pPr>
+        <w:pStyle w:val="a7"/>
+        <w:rPr>
+          <w:rFonts w:ascii="Times New Roman" w:hAnsi="Times New Roman" w:cs="Times New Roman"/>
+          <w:lang w:eastAsia="ja-JP"/>
+        </w:rPr>
+      </w:pPr>
+    </w:p>
+    <w:p>
+      <w:pPr>
+        <w:pStyle w:val="a7"/>
         <w:numPr>
           <w:ilvl w:val="0"/>
           <w:numId w:val="7"/>
@@ -1698,16 +1636,16 @@
     </w:p>
     <w:p>
       <w:pPr>
-        <w:pStyle w:val="ListParagraph"/>
-        <w:rPr>
-          <w:rFonts w:ascii="Times New Roman" w:hAnsi="Times New Roman" w:cs="Times New Roman"/>
-          <w:lang w:eastAsia="ja-JP"/>
-        </w:rPr>
-      </w:pPr>
-    </w:p>
-    <w:p>
-      <w:pPr>
-        <w:pStyle w:val="ListParagraph"/>
+        <w:pStyle w:val="a7"/>
+        <w:rPr>
+          <w:rFonts w:ascii="Times New Roman" w:hAnsi="Times New Roman" w:cs="Times New Roman"/>
+          <w:lang w:eastAsia="ja-JP"/>
+        </w:rPr>
+      </w:pPr>
+    </w:p>
+    <w:p>
+      <w:pPr>
+        <w:pStyle w:val="a7"/>
         <w:rPr>
           <w:rFonts w:ascii="Times New Roman" w:hAnsi="Times New Roman" w:cs="Times New Roman"/>
           <w:lang w:eastAsia="ja-JP"/>
@@ -1743,7 +1681,7 @@
     </w:p>
     <w:p>
       <w:pPr>
-        <w:pStyle w:val="ListParagraph"/>
+        <w:pStyle w:val="a7"/>
         <w:spacing w:after="0"/>
         <w:rPr>
           <w:rFonts w:ascii="Times New Roman" w:hAnsi="Times New Roman" w:cs="Times New Roman"/>
@@ -1753,7 +1691,7 @@
     </w:p>
     <w:p>
       <w:pPr>
-        <w:pStyle w:val="ListParagraph"/>
+        <w:pStyle w:val="a7"/>
         <w:numPr>
           <w:ilvl w:val="0"/>
           <w:numId w:val="7"/>
@@ -1774,7 +1712,7 @@
     </w:p>
     <w:p>
       <w:pPr>
-        <w:pStyle w:val="ListParagraph"/>
+        <w:pStyle w:val="a7"/>
         <w:spacing w:after="0"/>
         <w:rPr>
           <w:rFonts w:ascii="Times New Roman" w:hAnsi="Times New Roman" w:cs="Times New Roman"/>
@@ -1784,15 +1722,15 @@
     </w:p>
     <w:p>
       <w:pPr>
-        <w:pStyle w:val="ListParagraph"/>
+        <w:pStyle w:val="a7"/>
         <w:spacing w:after="0"/>
         <w:rPr>
           <w:rFonts w:ascii="Times New Roman" w:hAnsi="Times New Roman" w:cs="Times New Roman"/>
           <w:lang w:eastAsia="ja-JP"/>
         </w:rPr>
       </w:pPr>
-      <w:bookmarkStart w:id="17" w:name="OLE_LINK7"/>
-      <w:bookmarkStart w:id="18" w:name="OLE_LINK8"/>
+      <w:bookmarkStart w:id="6" w:name="OLE_LINK7"/>
+      <w:bookmarkStart w:id="7" w:name="OLE_LINK8"/>
       <w:r>
         <w:rPr>
           <w:rFonts w:ascii="Times New Roman" w:hAnsi="Times New Roman" w:cs="Times New Roman"/>
@@ -1813,9 +1751,10 @@
         </w:rPr>
         <w:t xml:space="preserve"> </w:t>
       </w:r>
-      <w:bookmarkEnd w:id="17"/>
-      <w:bookmarkEnd w:id="18"/>
-      <w:commentRangeStart w:id="19"/>
+      <w:bookmarkEnd w:id="6"/>
+      <w:bookmarkEnd w:id="7"/>
+      <w:commentRangeStart w:id="8"/>
+      <w:commentRangeStart w:id="9"/>
       <w:r>
         <w:rPr>
           <w:rFonts w:ascii="Times New Roman" w:hAnsi="Times New Roman" w:cs="Times New Roman"/>
@@ -1844,14 +1783,23 @@
         </w:rPr>
         <w:t>We have added this limitation to the discussion section of the manuscript.</w:t>
       </w:r>
-      <w:commentRangeEnd w:id="19"/>
-      <w:r>
-        <w:rPr>
-          <w:rStyle w:val="CommentReference"/>
+      <w:commentRangeEnd w:id="8"/>
+      <w:r>
+        <w:rPr>
+          <w:rStyle w:val="a8"/>
           <w:rFonts w:ascii="Times New Roman" w:eastAsia="Times New Roman" w:hAnsi="Times New Roman" w:cs="Times New Roman"/>
           <w:lang w:eastAsia="zh-CN"/>
         </w:rPr>
-        <w:commentReference w:id="19"/>
+        <w:commentReference w:id="8"/>
+      </w:r>
+      <w:commentRangeEnd w:id="9"/>
+      <w:r>
+        <w:rPr>
+          <w:rStyle w:val="a8"/>
+          <w:rFonts w:ascii="Times New Roman" w:eastAsia="Times New Roman" w:hAnsi="Times New Roman" w:cs="Times New Roman"/>
+          <w:lang w:eastAsia="zh-CN"/>
+        </w:rPr>
+        <w:commentReference w:id="9"/>
       </w:r>
     </w:p>
     <w:p>
@@ -1864,7 +1812,7 @@
     </w:p>
     <w:p>
       <w:pPr>
-        <w:pStyle w:val="ListParagraph"/>
+        <w:pStyle w:val="a7"/>
         <w:numPr>
           <w:ilvl w:val="0"/>
           <w:numId w:val="7"/>
@@ -1875,7 +1823,7 @@
           <w:lang w:eastAsia="ja-JP"/>
         </w:rPr>
       </w:pPr>
-      <w:commentRangeStart w:id="20"/>
+      <w:commentRangeStart w:id="10"/>
       <w:r>
         <w:rPr>
           <w:rFonts w:ascii="Times New Roman" w:hAnsi="Times New Roman" w:cs="Times New Roman"/>
@@ -1883,19 +1831,19 @@
         </w:rPr>
         <w:t>The total intake and consumption of pudding, soft drink, sugar confectioneries, chocolates, spirits, beers, ice cream, biscuits, and crisps should be compared according to diabetes status (healthy, pre-diabetic, undiagnosed, diabetic) to find out if the intake of pudding, etc., in diabetics and non-diabetics is presumably accurate, so the magnitude should be explored of this problem. A sensitivity analysis could be performed.</w:t>
       </w:r>
-      <w:commentRangeEnd w:id="20"/>
-      <w:r>
-        <w:rPr>
-          <w:rStyle w:val="CommentReference"/>
+      <w:commentRangeEnd w:id="10"/>
+      <w:r>
+        <w:rPr>
+          <w:rStyle w:val="a8"/>
           <w:rFonts w:ascii="Times New Roman" w:eastAsia="Times New Roman" w:hAnsi="Times New Roman" w:cs="Times New Roman"/>
           <w:lang w:eastAsia="zh-CN"/>
         </w:rPr>
-        <w:commentReference w:id="20"/>
-      </w:r>
-    </w:p>
-    <w:p>
-      <w:pPr>
-        <w:pStyle w:val="ListParagraph"/>
+        <w:commentReference w:id="10"/>
+      </w:r>
+    </w:p>
+    <w:p>
+      <w:pPr>
+        <w:pStyle w:val="a7"/>
         <w:spacing w:after="0"/>
         <w:rPr>
           <w:rFonts w:ascii="Times New Roman" w:hAnsi="Times New Roman" w:cs="Times New Roman"/>
@@ -1908,7 +1856,7 @@
     </w:p>
     <w:p>
       <w:pPr>
-        <w:pStyle w:val="ListParagraph"/>
+        <w:pStyle w:val="a7"/>
         <w:spacing w:after="0"/>
         <w:rPr>
           <w:rFonts w:ascii="Times New Roman" w:hAnsi="Times New Roman" w:cs="Times New Roman"/>
@@ -1923,9 +1871,8 @@
           <w:u w:val="single"/>
           <w:lang w:eastAsia="ja-JP"/>
         </w:rPr>
-        <w:t>RESPONSE</w:t>
-      </w:r>
-      <w:proofErr w:type="gramStart"/>
+        <w:t>RESPONSE:</w:t>
+      </w:r>
       <w:r>
         <w:rPr>
           <w:rFonts w:ascii="Times New Roman" w:hAnsi="Times New Roman" w:cs="Times New Roman"/>
@@ -1934,38 +1881,56 @@
           <w:u w:val="single"/>
           <w:lang w:eastAsia="ja-JP"/>
         </w:rPr>
-        <w:t>:</w:t>
-      </w:r>
-      <w:r>
-        <w:rPr>
-          <w:rFonts w:ascii="Times New Roman" w:hAnsi="Times New Roman" w:cs="Times New Roman"/>
-          <w:b/>
-          <w:bCs/>
-          <w:u w:val="single"/>
-          <w:lang w:eastAsia="ja-JP"/>
-        </w:rPr>
         <w:t xml:space="preserve"> </w:t>
       </w:r>
       <w:r>
         <w:rPr>
           <w:rFonts w:ascii="Times New Roman" w:hAnsi="Times New Roman" w:cs="Times New Roman"/>
-          <w:b/>
-          <w:bCs/>
-          <w:u w:val="single"/>
-          <w:lang w:eastAsia="ja-JP"/>
-        </w:rPr>
-        <w:t>??</w:t>
-      </w:r>
-      <w:proofErr w:type="gramEnd"/>
-      <w:r>
-        <w:rPr>
-          <w:rFonts w:ascii="Times New Roman" w:hAnsi="Times New Roman" w:cs="Times New Roman"/>
-          <w:b/>
-          <w:bCs/>
-          <w:u w:val="single"/>
-          <w:lang w:eastAsia="ja-JP"/>
-        </w:rPr>
-        <w:t xml:space="preserve"> (not sure what kind of sensitivity analysis is requested here)</w:t>
+          <w:lang w:eastAsia="ja-JP"/>
+        </w:rPr>
+        <w:t>T</w:t>
+      </w:r>
+      <w:r>
+        <w:rPr>
+          <w:rFonts w:ascii="Times New Roman" w:hAnsi="Times New Roman" w:cs="Times New Roman"/>
+          <w:lang w:eastAsia="ja-JP"/>
+        </w:rPr>
+        <w:t xml:space="preserve">hank you for your comment. Conducting and analysing food groups individually is similar to multiple testing and could result in </w:t>
+      </w:r>
+      <w:r>
+        <w:rPr>
+          <w:rFonts w:ascii="Times New Roman" w:hAnsi="Times New Roman" w:cs="Times New Roman"/>
+          <w:lang w:eastAsia="ja-JP"/>
+        </w:rPr>
+        <w:t xml:space="preserve">false </w:t>
+      </w:r>
+      <w:r>
+        <w:rPr>
+          <w:rFonts w:ascii="Times New Roman" w:hAnsi="Times New Roman" w:cs="Times New Roman"/>
+          <w:lang w:eastAsia="ja-JP"/>
+        </w:rPr>
+        <w:t>positive</w:t>
+      </w:r>
+      <w:r>
+        <w:rPr>
+          <w:rFonts w:ascii="Times New Roman" w:hAnsi="Times New Roman" w:cs="Times New Roman"/>
+          <w:lang w:eastAsia="ja-JP"/>
+        </w:rPr>
+        <w:t xml:space="preserve"> results simply due to</w:t>
+      </w:r>
+      <w:r>
+        <w:rPr>
+          <w:rFonts w:ascii="Times New Roman" w:hAnsi="Times New Roman" w:cs="Times New Roman"/>
+          <w:lang w:eastAsia="ja-JP"/>
+        </w:rPr>
+        <w:t xml:space="preserve"> inflated type I error</w:t>
+      </w:r>
+      <w:r>
+        <w:rPr>
+          <w:rFonts w:ascii="Times New Roman" w:hAnsi="Times New Roman" w:cs="Times New Roman"/>
+          <w:lang w:eastAsia="ja-JP"/>
+        </w:rPr>
+        <w:t>. The primary reason for conducting CA was to avoid previous pitfalls associated with analysing focusing on individual food groups, hence results of individual group analyses are not reported here.</w:t>
       </w:r>
     </w:p>
     <w:p>
@@ -1986,7 +1951,7 @@
     </w:p>
     <w:p>
       <w:pPr>
-        <w:pStyle w:val="ListParagraph"/>
+        <w:pStyle w:val="a7"/>
         <w:numPr>
           <w:ilvl w:val="0"/>
           <w:numId w:val="7"/>
@@ -2007,7 +1972,7 @@
     </w:p>
     <w:p>
       <w:pPr>
-        <w:pStyle w:val="ListParagraph"/>
+        <w:pStyle w:val="a7"/>
         <w:spacing w:after="0"/>
         <w:rPr>
           <w:rFonts w:ascii="Times New Roman" w:hAnsi="Times New Roman" w:cs="Times New Roman"/>
@@ -2017,7 +1982,7 @@
     </w:p>
     <w:p>
       <w:pPr>
-        <w:pStyle w:val="ListParagraph"/>
+        <w:pStyle w:val="a7"/>
         <w:spacing w:after="0"/>
         <w:rPr>
           <w:rFonts w:ascii="Times New Roman" w:hAnsi="Times New Roman" w:cs="Times New Roman"/>
@@ -2027,8 +1992,8 @@
           <w:lang w:eastAsia="ja-JP"/>
         </w:rPr>
       </w:pPr>
-      <w:bookmarkStart w:id="21" w:name="OLE_LINK9"/>
-      <w:bookmarkStart w:id="22" w:name="OLE_LINK10"/>
+      <w:bookmarkStart w:id="11" w:name="OLE_LINK9"/>
+      <w:bookmarkStart w:id="12" w:name="OLE_LINK10"/>
       <w:r>
         <w:rPr>
           <w:rFonts w:ascii="Times New Roman" w:hAnsi="Times New Roman" w:cs="Times New Roman"/>
@@ -2049,8 +2014,8 @@
         </w:rPr>
         <w:t xml:space="preserve"> </w:t>
       </w:r>
-      <w:bookmarkEnd w:id="21"/>
-      <w:bookmarkEnd w:id="22"/>
+      <w:bookmarkEnd w:id="11"/>
+      <w:bookmarkEnd w:id="12"/>
       <w:r>
         <w:rPr>
           <w:rFonts w:ascii="Times New Roman" w:hAnsi="Times New Roman" w:cs="Times New Roman"/>
@@ -2072,24 +2037,13 @@
         </w:rPr>
         <w:t>additionally adjust</w:t>
       </w:r>
-      <w:ins w:id="23" w:author="Luigi" w:date="2021-06-04T17:29:00Z">
-        <w:r>
-          <w:rPr>
-            <w:rFonts w:ascii="Times New Roman" w:hAnsi="Times New Roman" w:cs="Times New Roman"/>
-            <w:lang w:eastAsia="ja-JP"/>
-          </w:rPr>
-          <w:t>ment</w:t>
-        </w:r>
-      </w:ins>
-      <w:del w:id="24" w:author="Luigi" w:date="2021-06-04T17:29:00Z">
-        <w:r>
-          <w:rPr>
-            <w:rFonts w:ascii="Times New Roman" w:hAnsi="Times New Roman" w:cs="Times New Roman"/>
-            <w:lang w:eastAsia="ja-JP"/>
-          </w:rPr>
-          <w:delText>ed</w:delText>
-        </w:r>
-      </w:del>
+      <w:r>
+        <w:rPr>
+          <w:rFonts w:ascii="Times New Roman" w:hAnsi="Times New Roman" w:cs="Times New Roman"/>
+          <w:lang w:eastAsia="ja-JP"/>
+        </w:rPr>
+        <w:t>ment</w:t>
+      </w:r>
       <w:r>
         <w:rPr>
           <w:rFonts w:ascii="Times New Roman" w:hAnsi="Times New Roman" w:cs="Times New Roman"/>
@@ -2126,7 +2080,7 @@
     </w:p>
     <w:p>
       <w:pPr>
-        <w:pStyle w:val="ListParagraph"/>
+        <w:pStyle w:val="a7"/>
         <w:numPr>
           <w:ilvl w:val="0"/>
           <w:numId w:val="7"/>
@@ -2147,7 +2101,7 @@
     </w:p>
     <w:p>
       <w:pPr>
-        <w:pStyle w:val="ListParagraph"/>
+        <w:pStyle w:val="a7"/>
         <w:spacing w:after="0"/>
         <w:rPr>
           <w:rFonts w:ascii="Times New Roman" w:hAnsi="Times New Roman" w:cs="Times New Roman"/>
@@ -2157,15 +2111,15 @@
     </w:p>
     <w:p>
       <w:pPr>
-        <w:pStyle w:val="ListParagraph"/>
+        <w:pStyle w:val="a7"/>
         <w:spacing w:after="0"/>
         <w:rPr>
           <w:rFonts w:ascii="Times New Roman" w:hAnsi="Times New Roman" w:cs="Times New Roman"/>
           <w:lang w:eastAsia="ja-JP"/>
         </w:rPr>
       </w:pPr>
-      <w:bookmarkStart w:id="25" w:name="OLE_LINK11"/>
-      <w:bookmarkStart w:id="26" w:name="OLE_LINK12"/>
+      <w:bookmarkStart w:id="13" w:name="OLE_LINK11"/>
+      <w:bookmarkStart w:id="14" w:name="OLE_LINK12"/>
       <w:r>
         <w:rPr>
           <w:rFonts w:ascii="Times New Roman" w:hAnsi="Times New Roman" w:cs="Times New Roman"/>
@@ -2186,8 +2140,8 @@
         </w:rPr>
         <w:t xml:space="preserve"> </w:t>
       </w:r>
-      <w:bookmarkEnd w:id="25"/>
-      <w:bookmarkEnd w:id="26"/>
+      <w:bookmarkEnd w:id="13"/>
+      <w:bookmarkEnd w:id="14"/>
       <w:r>
         <w:rPr>
           <w:rFonts w:ascii="Times New Roman" w:hAnsi="Times New Roman" w:cs="Times New Roman"/>
@@ -2234,7 +2188,7 @@
     </w:p>
     <w:p>
       <w:pPr>
-        <w:pStyle w:val="ListParagraph"/>
+        <w:pStyle w:val="a7"/>
         <w:numPr>
           <w:ilvl w:val="0"/>
           <w:numId w:val="7"/>
@@ -2255,7 +2209,7 @@
     </w:p>
     <w:p>
       <w:pPr>
-        <w:pStyle w:val="ListParagraph"/>
+        <w:pStyle w:val="a7"/>
         <w:spacing w:after="0"/>
         <w:rPr>
           <w:rFonts w:ascii="Times New Roman" w:hAnsi="Times New Roman" w:cs="Times New Roman"/>
@@ -2268,15 +2222,15 @@
     </w:p>
     <w:p>
       <w:pPr>
-        <w:pStyle w:val="ListParagraph"/>
+        <w:pStyle w:val="a7"/>
         <w:spacing w:after="0"/>
         <w:rPr>
           <w:rFonts w:ascii="Times New Roman" w:hAnsi="Times New Roman" w:cs="Times New Roman"/>
           <w:lang w:eastAsia="ja-JP"/>
         </w:rPr>
       </w:pPr>
-      <w:bookmarkStart w:id="27" w:name="OLE_LINK13"/>
-      <w:bookmarkStart w:id="28" w:name="OLE_LINK14"/>
+      <w:bookmarkStart w:id="15" w:name="OLE_LINK13"/>
+      <w:bookmarkStart w:id="16" w:name="OLE_LINK14"/>
       <w:r>
         <w:rPr>
           <w:rFonts w:ascii="Times New Roman" w:hAnsi="Times New Roman" w:cs="Times New Roman"/>
@@ -2294,8 +2248,8 @@
         </w:rPr>
         <w:t xml:space="preserve"> </w:t>
       </w:r>
-      <w:bookmarkEnd w:id="27"/>
-      <w:bookmarkEnd w:id="28"/>
+      <w:bookmarkEnd w:id="15"/>
+      <w:bookmarkEnd w:id="16"/>
       <w:r>
         <w:rPr>
           <w:rFonts w:ascii="Times New Roman" w:hAnsi="Times New Roman" w:cs="Times New Roman"/>
@@ -2328,7 +2282,7 @@
     </w:p>
     <w:p>
       <w:pPr>
-        <w:pStyle w:val="ListParagraph"/>
+        <w:pStyle w:val="a7"/>
         <w:numPr>
           <w:ilvl w:val="0"/>
           <w:numId w:val="7"/>
@@ -2349,7 +2303,7 @@
     </w:p>
     <w:p>
       <w:pPr>
-        <w:pStyle w:val="ListParagraph"/>
+        <w:pStyle w:val="a7"/>
         <w:spacing w:after="0"/>
         <w:rPr>
           <w:rFonts w:ascii="Times New Roman" w:hAnsi="Times New Roman" w:cs="Times New Roman"/>
@@ -2362,7 +2316,7 @@
     </w:p>
     <w:p>
       <w:pPr>
-        <w:pStyle w:val="ListParagraph"/>
+        <w:pStyle w:val="a7"/>
         <w:spacing w:after="0"/>
         <w:rPr>
           <w:rFonts w:ascii="Times New Roman" w:hAnsi="Times New Roman" w:cs="Times New Roman"/>
@@ -2494,24 +2448,13 @@
         </w:rPr>
         <w:t>they did not report</w:t>
       </w:r>
-      <w:ins w:id="29" w:author="Luigi" w:date="2021-06-04T17:30:00Z">
-        <w:r>
-          <w:rPr>
-            <w:rFonts w:ascii="Times New Roman" w:hAnsi="Times New Roman" w:cs="Times New Roman"/>
-            <w:lang w:eastAsia="ja-JP"/>
-          </w:rPr>
-          <w:t xml:space="preserve">/were </w:t>
-        </w:r>
-      </w:ins>
-      <w:ins w:id="30" w:author="Luigi" w:date="2021-06-04T17:31:00Z">
-        <w:r>
-          <w:rPr>
-            <w:rFonts w:ascii="Times New Roman" w:hAnsi="Times New Roman" w:cs="Times New Roman"/>
-            <w:lang w:eastAsia="ja-JP"/>
-          </w:rPr>
-          <w:t>not aware</w:t>
-        </w:r>
-      </w:ins>
+      <w:r>
+        <w:rPr>
+          <w:rFonts w:ascii="Times New Roman" w:hAnsi="Times New Roman" w:cs="Times New Roman"/>
+          <w:lang w:eastAsia="ja-JP"/>
+        </w:rPr>
+        <w:t>/were not aware</w:t>
+      </w:r>
       <w:r>
         <w:rPr>
           <w:rFonts w:ascii="Times New Roman" w:hAnsi="Times New Roman" w:cs="Times New Roman"/>
@@ -2599,7 +2542,7 @@
     </w:p>
     <w:p>
       <w:pPr>
-        <w:pStyle w:val="ListParagraph"/>
+        <w:pStyle w:val="a7"/>
         <w:spacing w:after="0"/>
         <w:rPr>
           <w:rFonts w:ascii="Times New Roman" w:eastAsia="Times New Roman" w:hAnsi="Times New Roman" w:cs="Times New Roman"/>
@@ -2610,7 +2553,7 @@
     </w:p>
     <w:p>
       <w:pPr>
-        <w:pStyle w:val="ListParagraph"/>
+        <w:pStyle w:val="a7"/>
         <w:spacing w:after="0"/>
         <w:rPr>
           <w:rFonts w:ascii="Times New Roman" w:eastAsia="Times New Roman" w:hAnsi="Times New Roman" w:cs="Times New Roman"/>
@@ -2622,7 +2565,7 @@
     <w:p/>
     <w:p>
       <w:pPr>
-        <w:pStyle w:val="ListParagraph"/>
+        <w:pStyle w:val="a7"/>
         <w:rPr>
           <w:rFonts w:ascii="Times New Roman" w:hAnsi="Times New Roman" w:cs="Times New Roman"/>
           <w:lang w:eastAsia="ja-JP"/>
@@ -2641,17 +2584,17 @@
 
 <file path=word/comments.xml><?xml version="1.0" encoding="utf-8"?>
 <w:comments xmlns:wpc="http://schemas.microsoft.com/office/word/2010/wordprocessingCanvas" xmlns:cx="http://schemas.microsoft.com/office/drawing/2014/chartex" xmlns:cx1="http://schemas.microsoft.com/office/drawing/2015/9/8/chartex" xmlns:cx2="http://schemas.microsoft.com/office/drawing/2015/10/21/chartex" xmlns:cx3="http://schemas.microsoft.com/office/drawing/2016/5/9/chartex" xmlns:cx4="http://schemas.microsoft.com/office/drawing/2016/5/10/chartex" xmlns:cx5="http://schemas.microsoft.com/office/drawing/2016/5/11/chartex" xmlns:cx6="http://schemas.microsoft.com/office/drawing/2016/5/12/chartex" xmlns:cx7="http://schemas.microsoft.com/office/drawing/2016/5/13/chartex" xmlns:cx8="http://schemas.microsoft.com/office/drawing/2016/5/14/chartex" xmlns:mc="http://schemas.openxmlformats.org/markup-compatibility/2006" xmlns:aink="http://schemas.microsoft.com/office/drawing/2016/ink" xmlns:am3d="http://schemas.microsoft.com/office/drawing/2017/model3d" xmlns:o="urn:schemas-microsoft-com:office:office" xmlns:r="http://schemas.openxmlformats.org/officeDocument/2006/relationships" xmlns:m="http://schemas.openxmlformats.org/officeDocument/2006/math" xmlns:v="urn:schemas-microsoft-com:vml" xmlns:wp14="http://schemas.microsoft.com/office/word/2010/wordprocessingDrawing" xmlns:wp="http://schemas.openxmlformats.org/drawingml/2006/wordprocessingDrawing" xmlns:w10="urn:schemas-microsoft-com:office:word" xmlns:w="http://schemas.openxmlformats.org/wordprocessingml/2006/main" xmlns:w14="http://schemas.microsoft.com/office/word/2010/wordml" xmlns:w15="http://schemas.microsoft.com/office/word/2012/wordml" xmlns:w16cex="http://schemas.microsoft.com/office/word/2018/wordml/cex" xmlns:w16cid="http://schemas.microsoft.com/office/word/2016/wordml/cid" xmlns:w16="http://schemas.microsoft.com/office/word/2018/wordml" xmlns:w16sdtdh="http://schemas.microsoft.com/office/word/2020/wordml/sdtdatahash" xmlns:w16se="http://schemas.microsoft.com/office/word/2015/wordml/symex" xmlns:wpg="http://schemas.microsoft.com/office/word/2010/wordprocessingGroup" xmlns:wpi="http://schemas.microsoft.com/office/word/2010/wordprocessingInk" xmlns:wne="http://schemas.microsoft.com/office/word/2006/wordml" xmlns:wps="http://schemas.microsoft.com/office/word/2010/wordprocessingShape" mc:Ignorable="w14 w15 w16se w16cid w16 w16cex w16sdtdh wp14">
-  <w:comment w:id="19" w:author="Luigi" w:date="2021-06-04T17:19:00Z" w:initials="L">
-    <w:p>
-      <w:pPr>
-        <w:pStyle w:val="CommentText"/>
+  <w:comment w:id="8" w:author="Luigi" w:date="2021-06-04T17:19:00Z" w:initials="L">
+    <w:p>
+      <w:pPr>
+        <w:pStyle w:val="a9"/>
         <w:rPr>
           <w:lang w:val="en-GB"/>
         </w:rPr>
       </w:pPr>
       <w:r>
         <w:rPr>
-          <w:rStyle w:val="CommentReference"/>
+          <w:rStyle w:val="a8"/>
         </w:rPr>
         <w:annotationRef/>
       </w:r>
@@ -2659,69 +2602,71 @@
         <w:rPr>
           <w:lang w:val="en-GB"/>
         </w:rPr>
-        <w:t xml:space="preserve">Did you </w:t>
-      </w:r>
-      <w:proofErr w:type="gramStart"/>
-      <w:r>
+        <w:t>Did you actually add this?</w:t>
+      </w:r>
+    </w:p>
+  </w:comment>
+  <w:comment w:id="9" w:author="Chaochen Wang" w:date="2021-06-15T14:59:00Z" w:initials="C.W.">
+    <w:p>
+      <w:pPr>
+        <w:pStyle w:val="a9"/>
+        <w:rPr>
+          <w:rFonts w:eastAsia="游明朝" w:hint="eastAsia"/>
+          <w:lang w:eastAsia="ja-JP"/>
+        </w:rPr>
+      </w:pPr>
+      <w:r>
+        <w:rPr>
+          <w:rStyle w:val="a8"/>
+        </w:rPr>
+        <w:annotationRef/>
+      </w:r>
+      <w:r>
+        <w:rPr>
+          <w:rFonts w:eastAsia="游明朝"/>
+          <w:lang w:eastAsia="ja-JP"/>
+        </w:rPr>
+        <w:t>It is now added in the end of the discussion paragraph.</w:t>
+      </w:r>
+    </w:p>
+  </w:comment>
+  <w:comment w:id="10" w:author="Luigi" w:date="2021-06-04T17:21:00Z" w:initials="L">
+    <w:p>
+      <w:pPr>
+        <w:pStyle w:val="a9"/>
         <w:rPr>
           <w:lang w:val="en-GB"/>
         </w:rPr>
-        <w:t>actually add</w:t>
-      </w:r>
-      <w:proofErr w:type="gramEnd"/>
+      </w:pPr>
+      <w:r>
+        <w:rPr>
+          <w:rStyle w:val="a8"/>
+        </w:rPr>
+        <w:annotationRef/>
+      </w:r>
       <w:r>
         <w:rPr>
           <w:lang w:val="en-GB"/>
         </w:rPr>
-        <w:t xml:space="preserve"> this?</w:t>
-      </w:r>
-    </w:p>
-  </w:comment>
-  <w:comment w:id="20" w:author="Luigi" w:date="2021-06-04T17:21:00Z" w:initials="L">
-    <w:p>
-      <w:pPr>
-        <w:pStyle w:val="CommentText"/>
+        <w:t>Not sure what is meant by sensitivity analysis but what the reviewer is saying is that we should check the total intake of the various food groups for the different categories to be able to detect possible inconsistencies. However since, as we have explained</w:t>
+      </w:r>
+      <w:r>
         <w:rPr>
           <w:lang w:val="en-GB"/>
         </w:rPr>
-      </w:pPr>
-      <w:r>
-        <w:rPr>
-          <w:rStyle w:val="CommentReference"/>
-        </w:rPr>
-        <w:annotationRef/>
+        <w:t xml:space="preserve"> in reply to previous reviewer comment</w:t>
       </w:r>
       <w:r>
         <w:rPr>
           <w:lang w:val="en-GB"/>
         </w:rPr>
-        <w:t>Not sure what is meant by sensitivity analysis but what the reviewer is saying is that we should check the total intake of the various food groups for the different categories to be able to detect possible inconsistencies. However since, as we have explained</w:t>
+        <w:t xml:space="preserve">, the dietary assessment method by </w:t>
       </w:r>
       <w:r>
         <w:rPr>
           <w:lang w:val="en-GB"/>
         </w:rPr>
-        <w:t xml:space="preserve"> in reply to previous reviewer comment</w:t>
-      </w:r>
-      <w:r>
-        <w:rPr>
-          <w:lang w:val="en-GB"/>
-        </w:rPr>
-        <w:t xml:space="preserve">, the dietary assessment method by </w:t>
-      </w:r>
-      <w:proofErr w:type="gramStart"/>
-      <w:r>
-        <w:rPr>
-          <w:lang w:val="en-GB"/>
-        </w:rPr>
-        <w:t>4 day</w:t>
-      </w:r>
-      <w:proofErr w:type="gramEnd"/>
-      <w:r>
-        <w:rPr>
-          <w:lang w:val="en-GB"/>
-        </w:rPr>
-        <w:t xml:space="preserve"> diet diary is accurate/well validated, I expect that any unexpected differences (then again in which direction?) may be due to differential misreporting.</w:t>
+        <w:t>4 day diet diary is accurate/well validated, I expect that any unexpected differences (then again in which direction?) may be due to differential misreporting.</w:t>
       </w:r>
     </w:p>
   </w:comment>
@@ -2730,14 +2675,16 @@
 
 <file path=word/commentsExtended.xml><?xml version="1.0" encoding="utf-8"?>
 <w15:commentsEx xmlns:wpc="http://schemas.microsoft.com/office/word/2010/wordprocessingCanvas" xmlns:cx="http://schemas.microsoft.com/office/drawing/2014/chartex" xmlns:cx1="http://schemas.microsoft.com/office/drawing/2015/9/8/chartex" xmlns:cx2="http://schemas.microsoft.com/office/drawing/2015/10/21/chartex" xmlns:cx3="http://schemas.microsoft.com/office/drawing/2016/5/9/chartex" xmlns:cx4="http://schemas.microsoft.com/office/drawing/2016/5/10/chartex" xmlns:cx5="http://schemas.microsoft.com/office/drawing/2016/5/11/chartex" xmlns:cx6="http://schemas.microsoft.com/office/drawing/2016/5/12/chartex" xmlns:cx7="http://schemas.microsoft.com/office/drawing/2016/5/13/chartex" xmlns:cx8="http://schemas.microsoft.com/office/drawing/2016/5/14/chartex" xmlns:mc="http://schemas.openxmlformats.org/markup-compatibility/2006" xmlns:aink="http://schemas.microsoft.com/office/drawing/2016/ink" xmlns:am3d="http://schemas.microsoft.com/office/drawing/2017/model3d" xmlns:o="urn:schemas-microsoft-com:office:office" xmlns:r="http://schemas.openxmlformats.org/officeDocument/2006/relationships" xmlns:m="http://schemas.openxmlformats.org/officeDocument/2006/math" xmlns:v="urn:schemas-microsoft-com:vml" xmlns:wp14="http://schemas.microsoft.com/office/word/2010/wordprocessingDrawing" xmlns:wp="http://schemas.openxmlformats.org/drawingml/2006/wordprocessingDrawing" xmlns:w10="urn:schemas-microsoft-com:office:word" xmlns:w="http://schemas.openxmlformats.org/wordprocessingml/2006/main" xmlns:w14="http://schemas.microsoft.com/office/word/2010/wordml" xmlns:w15="http://schemas.microsoft.com/office/word/2012/wordml" xmlns:w16cex="http://schemas.microsoft.com/office/word/2018/wordml/cex" xmlns:w16cid="http://schemas.microsoft.com/office/word/2016/wordml/cid" xmlns:w16="http://schemas.microsoft.com/office/word/2018/wordml" xmlns:w16sdtdh="http://schemas.microsoft.com/office/word/2020/wordml/sdtdatahash" xmlns:w16se="http://schemas.microsoft.com/office/word/2015/wordml/symex" xmlns:wpg="http://schemas.microsoft.com/office/word/2010/wordprocessingGroup" xmlns:wpi="http://schemas.microsoft.com/office/word/2010/wordprocessingInk" xmlns:wne="http://schemas.microsoft.com/office/word/2006/wordml" xmlns:wps="http://schemas.microsoft.com/office/word/2010/wordprocessingShape" mc:Ignorable="w14 w15 w16se w16cid w16 w16cex w16sdtdh wp14">
-  <w15:commentEx w15:paraId="0E334C43" w15:done="0"/>
-  <w15:commentEx w15:paraId="5AAA43F7" w15:done="0"/>
+  <w15:commentEx w15:paraId="0E334C43" w15:done="1"/>
+  <w15:commentEx w15:paraId="08CF919B" w15:paraIdParent="0E334C43" w15:done="0"/>
+  <w15:commentEx w15:paraId="5AAA43F7" w15:done="1"/>
 </w15:commentsEx>
 </file>
 
 <file path=word/commentsExtensible.xml><?xml version="1.0" encoding="utf-8"?>
 <w16cex:commentsExtensible xmlns:wpc="http://schemas.microsoft.com/office/word/2010/wordprocessingCanvas" xmlns:cx="http://schemas.microsoft.com/office/drawing/2014/chartex" xmlns:cx1="http://schemas.microsoft.com/office/drawing/2015/9/8/chartex" xmlns:cx2="http://schemas.microsoft.com/office/drawing/2015/10/21/chartex" xmlns:cx3="http://schemas.microsoft.com/office/drawing/2016/5/9/chartex" xmlns:cx4="http://schemas.microsoft.com/office/drawing/2016/5/10/chartex" xmlns:cx5="http://schemas.microsoft.com/office/drawing/2016/5/11/chartex" xmlns:cx6="http://schemas.microsoft.com/office/drawing/2016/5/12/chartex" xmlns:cx7="http://schemas.microsoft.com/office/drawing/2016/5/13/chartex" xmlns:cx8="http://schemas.microsoft.com/office/drawing/2016/5/14/chartex" xmlns:mc="http://schemas.openxmlformats.org/markup-compatibility/2006" xmlns:aink="http://schemas.microsoft.com/office/drawing/2016/ink" xmlns:am3d="http://schemas.microsoft.com/office/drawing/2017/model3d" xmlns:o="urn:schemas-microsoft-com:office:office" xmlns:r="http://schemas.openxmlformats.org/officeDocument/2006/relationships" xmlns:m="http://schemas.openxmlformats.org/officeDocument/2006/math" xmlns:v="urn:schemas-microsoft-com:vml" xmlns:wp14="http://schemas.microsoft.com/office/word/2010/wordprocessingDrawing" xmlns:wp="http://schemas.openxmlformats.org/drawingml/2006/wordprocessingDrawing" xmlns:w10="urn:schemas-microsoft-com:office:word" xmlns:w="http://schemas.openxmlformats.org/wordprocessingml/2006/main" xmlns:w14="http://schemas.microsoft.com/office/word/2010/wordml" xmlns:w15="http://schemas.microsoft.com/office/word/2012/wordml" xmlns:w16cex="http://schemas.microsoft.com/office/word/2018/wordml/cex" xmlns:w16cid="http://schemas.microsoft.com/office/word/2016/wordml/cid" xmlns:w16="http://schemas.microsoft.com/office/word/2018/wordml" xmlns:w16sdtdh="http://schemas.microsoft.com/office/word/2020/wordml/sdtdatahash" xmlns:w16se="http://schemas.microsoft.com/office/word/2015/wordml/symex" xmlns:wpg="http://schemas.microsoft.com/office/word/2010/wordprocessingGroup" xmlns:wpi="http://schemas.microsoft.com/office/word/2010/wordprocessingInk" xmlns:wne="http://schemas.microsoft.com/office/word/2006/wordml" xmlns:wps="http://schemas.microsoft.com/office/word/2010/wordprocessingShape" mc:Ignorable="w14 w15 w16se w16cid w16 w16cex w16sdtdh wp14">
   <w16cex:commentExtensible w16cex:durableId="2464DF3C" w16cex:dateUtc="2021-06-04T16:19:00Z"/>
+  <w16cex:commentExtensible w16cex:durableId="24733ECC" w16cex:dateUtc="2021-06-15T05:59:00Z"/>
   <w16cex:commentExtensible w16cex:durableId="2464DF88" w16cex:dateUtc="2021-06-04T16:21:00Z"/>
 </w16cex:commentsExtensible>
 </file>
@@ -2745,6 +2692,7 @@
 <file path=word/commentsIds.xml><?xml version="1.0" encoding="utf-8"?>
 <w16cid:commentsIds xmlns:wpc="http://schemas.microsoft.com/office/word/2010/wordprocessingCanvas" xmlns:cx="http://schemas.microsoft.com/office/drawing/2014/chartex" xmlns:cx1="http://schemas.microsoft.com/office/drawing/2015/9/8/chartex" xmlns:cx2="http://schemas.microsoft.com/office/drawing/2015/10/21/chartex" xmlns:cx3="http://schemas.microsoft.com/office/drawing/2016/5/9/chartex" xmlns:cx4="http://schemas.microsoft.com/office/drawing/2016/5/10/chartex" xmlns:cx5="http://schemas.microsoft.com/office/drawing/2016/5/11/chartex" xmlns:cx6="http://schemas.microsoft.com/office/drawing/2016/5/12/chartex" xmlns:cx7="http://schemas.microsoft.com/office/drawing/2016/5/13/chartex" xmlns:cx8="http://schemas.microsoft.com/office/drawing/2016/5/14/chartex" xmlns:mc="http://schemas.openxmlformats.org/markup-compatibility/2006" xmlns:aink="http://schemas.microsoft.com/office/drawing/2016/ink" xmlns:am3d="http://schemas.microsoft.com/office/drawing/2017/model3d" xmlns:o="urn:schemas-microsoft-com:office:office" xmlns:r="http://schemas.openxmlformats.org/officeDocument/2006/relationships" xmlns:m="http://schemas.openxmlformats.org/officeDocument/2006/math" xmlns:v="urn:schemas-microsoft-com:vml" xmlns:wp14="http://schemas.microsoft.com/office/word/2010/wordprocessingDrawing" xmlns:wp="http://schemas.openxmlformats.org/drawingml/2006/wordprocessingDrawing" xmlns:w10="urn:schemas-microsoft-com:office:word" xmlns:w="http://schemas.openxmlformats.org/wordprocessingml/2006/main" xmlns:w14="http://schemas.microsoft.com/office/word/2010/wordml" xmlns:w15="http://schemas.microsoft.com/office/word/2012/wordml" xmlns:w16cex="http://schemas.microsoft.com/office/word/2018/wordml/cex" xmlns:w16cid="http://schemas.microsoft.com/office/word/2016/wordml/cid" xmlns:w16="http://schemas.microsoft.com/office/word/2018/wordml" xmlns:w16sdtdh="http://schemas.microsoft.com/office/word/2020/wordml/sdtdatahash" xmlns:w16se="http://schemas.microsoft.com/office/word/2015/wordml/symex" xmlns:wpg="http://schemas.microsoft.com/office/word/2010/wordprocessingGroup" xmlns:wpi="http://schemas.microsoft.com/office/word/2010/wordprocessingInk" xmlns:wne="http://schemas.microsoft.com/office/word/2006/wordml" xmlns:wps="http://schemas.microsoft.com/office/word/2010/wordprocessingShape" mc:Ignorable="w14 w15 w16se w16cid w16 w16cex w16sdtdh wp14">
   <w16cid:commentId w16cid:paraId="0E334C43" w16cid:durableId="2464DF3C"/>
+  <w16cid:commentId w16cid:paraId="08CF919B" w16cid:durableId="24733ECC"/>
   <w16cid:commentId w16cid:paraId="5AAA43F7" w16cid:durableId="2464DF88"/>
 </w16cid:commentsIds>
 </file>
@@ -2844,7 +2792,7 @@
     <w:lvl w:ilvl="0">
       <w:start w:val="1"/>
       <w:numFmt w:val="decimal"/>
-      <w:pStyle w:val="Heading1"/>
+      <w:pStyle w:val="1"/>
       <w:lvlText w:val="%1."/>
       <w:lvlJc w:val="left"/>
       <w:pPr>
@@ -2854,7 +2802,7 @@
     <w:lvl w:ilvl="1">
       <w:start w:val="1"/>
       <w:numFmt w:val="decimal"/>
-      <w:pStyle w:val="Heading2"/>
+      <w:pStyle w:val="2"/>
       <w:lvlText w:val="%1.%2."/>
       <w:lvlJc w:val="left"/>
       <w:pPr>
@@ -2864,7 +2812,7 @@
     <w:lvl w:ilvl="2">
       <w:start w:val="1"/>
       <w:numFmt w:val="decimal"/>
-      <w:pStyle w:val="Heading3"/>
+      <w:pStyle w:val="3"/>
       <w:lvlText w:val="%1.%2.%3."/>
       <w:lvlJc w:val="left"/>
       <w:pPr>
@@ -3041,6 +2989,9 @@
   <w15:person w15:author="Luigi">
     <w15:presenceInfo w15:providerId="Windows Live" w15:userId="a7fedf701ad546d5"/>
   </w15:person>
+  <w15:person w15:author="Chaochen Wang">
+    <w15:presenceInfo w15:providerId="None" w15:userId="Chaochen Wang"/>
+  </w15:person>
 </w15:people>
 </file>
 
@@ -3052,7 +3003,7 @@
         <w:rFonts w:asciiTheme="minorHAnsi" w:eastAsiaTheme="minorEastAsia" w:hAnsiTheme="minorHAnsi" w:cstheme="minorBidi"/>
         <w:sz w:val="24"/>
         <w:szCs w:val="24"/>
-        <w:lang w:eastAsia="zh-CN" w:bidi="ar-SA"/>
+        <w:lang w:val="en-US" w:eastAsia="zh-CN" w:bidi="ar-SA"/>
       </w:rPr>
     </w:rPrDefault>
     <w:pPrDefault/>
@@ -3435,7 +3386,7 @@
     <w:lsdException w:name="Unresolved Mention" w:semiHidden="1" w:unhideWhenUsed="1"/>
     <w:lsdException w:name="Smart Link" w:semiHidden="1" w:unhideWhenUsed="1"/>
   </w:latentStyles>
-  <w:style w:type="paragraph" w:default="1" w:styleId="Normal">
+  <w:style w:type="paragraph" w:default="1" w:styleId="a">
     <w:name w:val="Normal"/>
     <w:qFormat/>
     <w:rsid w:val="00C44DF8"/>
@@ -3443,11 +3394,11 @@
       <w:rFonts w:ascii="Times New Roman" w:eastAsia="Times New Roman" w:hAnsi="Times New Roman" w:cs="Times New Roman"/>
     </w:rPr>
   </w:style>
-  <w:style w:type="paragraph" w:styleId="Heading1">
+  <w:style w:type="paragraph" w:styleId="1">
     <w:name w:val="heading 1"/>
-    <w:basedOn w:val="Normal"/>
-    <w:next w:val="BodyText"/>
-    <w:link w:val="Heading1Char"/>
+    <w:basedOn w:val="a"/>
+    <w:next w:val="a0"/>
+    <w:link w:val="10"/>
     <w:uiPriority w:val="9"/>
     <w:qFormat/>
     <w:rsid w:val="00002395"/>
@@ -3467,14 +3418,14 @@
       <w:color w:val="000000" w:themeColor="text1"/>
       <w:sz w:val="28"/>
       <w:szCs w:val="32"/>
-      <w:lang w:val="en-US" w:eastAsia="en-US"/>
+      <w:lang w:eastAsia="en-US"/>
     </w:rPr>
   </w:style>
-  <w:style w:type="paragraph" w:styleId="Heading2">
+  <w:style w:type="paragraph" w:styleId="2">
     <w:name w:val="heading 2"/>
-    <w:basedOn w:val="Normal"/>
-    <w:next w:val="BodyText"/>
-    <w:link w:val="Heading2Char"/>
+    <w:basedOn w:val="a"/>
+    <w:next w:val="a0"/>
+    <w:link w:val="20"/>
     <w:uiPriority w:val="9"/>
     <w:unhideWhenUsed/>
     <w:qFormat/>
@@ -3496,14 +3447,14 @@
       <w:color w:val="000000" w:themeColor="text1"/>
       <w:sz w:val="28"/>
       <w:szCs w:val="32"/>
-      <w:lang w:val="en-US" w:eastAsia="en-US"/>
+      <w:lang w:eastAsia="en-US"/>
     </w:rPr>
   </w:style>
-  <w:style w:type="paragraph" w:styleId="Heading3">
+  <w:style w:type="paragraph" w:styleId="3">
     <w:name w:val="heading 3"/>
-    <w:basedOn w:val="Normal"/>
-    <w:next w:val="BodyText"/>
-    <w:link w:val="Heading3Char"/>
+    <w:basedOn w:val="a"/>
+    <w:next w:val="a0"/>
+    <w:link w:val="30"/>
     <w:uiPriority w:val="9"/>
     <w:unhideWhenUsed/>
     <w:qFormat/>
@@ -3525,16 +3476,16 @@
       <w:color w:val="000000" w:themeColor="text1"/>
       <w:sz w:val="28"/>
       <w:szCs w:val="28"/>
-      <w:lang w:val="en-US" w:eastAsia="en-US"/>
+      <w:lang w:eastAsia="en-US"/>
     </w:rPr>
   </w:style>
-  <w:style w:type="character" w:default="1" w:styleId="DefaultParagraphFont">
+  <w:style w:type="character" w:default="1" w:styleId="a1">
     <w:name w:val="Default Paragraph Font"/>
     <w:uiPriority w:val="1"/>
     <w:semiHidden/>
     <w:unhideWhenUsed/>
   </w:style>
-  <w:style w:type="table" w:default="1" w:styleId="TableNormal">
+  <w:style w:type="table" w:default="1" w:styleId="a2">
     <w:name w:val="Normal Table"/>
     <w:uiPriority w:val="99"/>
     <w:semiHidden/>
@@ -3549,16 +3500,16 @@
       </w:tblCellMar>
     </w:tblPr>
   </w:style>
-  <w:style w:type="numbering" w:default="1" w:styleId="NoList">
+  <w:style w:type="numbering" w:default="1" w:styleId="a3">
     <w:name w:val="No List"/>
     <w:uiPriority w:val="99"/>
     <w:semiHidden/>
     <w:unhideWhenUsed/>
   </w:style>
-  <w:style w:type="character" w:customStyle="1" w:styleId="Heading2Char">
-    <w:name w:val="Heading 2 Char"/>
-    <w:basedOn w:val="DefaultParagraphFont"/>
-    <w:link w:val="Heading2"/>
+  <w:style w:type="character" w:customStyle="1" w:styleId="20">
+    <w:name w:val="見出し 2 (文字)"/>
+    <w:basedOn w:val="a1"/>
+    <w:link w:val="2"/>
     <w:uiPriority w:val="9"/>
     <w:rsid w:val="00002395"/>
     <w:rPr>
@@ -3571,10 +3522,10 @@
       <w:lang w:val="en-US" w:eastAsia="en-US"/>
     </w:rPr>
   </w:style>
-  <w:style w:type="paragraph" w:styleId="BodyText">
+  <w:style w:type="paragraph" w:styleId="a0">
     <w:name w:val="Body Text"/>
-    <w:basedOn w:val="Normal"/>
-    <w:link w:val="BodyTextChar"/>
+    <w:basedOn w:val="a"/>
+    <w:link w:val="a4"/>
     <w:qFormat/>
     <w:rsid w:val="00002395"/>
     <w:pPr>
@@ -3583,22 +3534,22 @@
     <w:rPr>
       <w:rFonts w:asciiTheme="minorHAnsi" w:eastAsiaTheme="minorHAnsi" w:hAnsiTheme="minorHAnsi" w:cstheme="minorBidi"/>
       <w:sz w:val="22"/>
-      <w:lang w:val="en-US" w:eastAsia="en-US"/>
+      <w:lang w:eastAsia="en-US"/>
     </w:rPr>
   </w:style>
-  <w:style w:type="character" w:customStyle="1" w:styleId="BodyTextChar">
-    <w:name w:val="Body Text Char"/>
-    <w:basedOn w:val="DefaultParagraphFont"/>
-    <w:link w:val="BodyText"/>
+  <w:style w:type="character" w:customStyle="1" w:styleId="a4">
+    <w:name w:val="本文 (文字)"/>
+    <w:basedOn w:val="a1"/>
+    <w:link w:val="a0"/>
     <w:rsid w:val="00002395"/>
     <w:rPr>
       <w:sz w:val="22"/>
     </w:rPr>
   </w:style>
-  <w:style w:type="character" w:customStyle="1" w:styleId="Heading3Char">
-    <w:name w:val="Heading 3 Char"/>
-    <w:basedOn w:val="DefaultParagraphFont"/>
-    <w:link w:val="Heading3"/>
+  <w:style w:type="character" w:customStyle="1" w:styleId="30">
+    <w:name w:val="見出し 3 (文字)"/>
+    <w:basedOn w:val="a1"/>
+    <w:link w:val="3"/>
     <w:uiPriority w:val="9"/>
     <w:rsid w:val="00002395"/>
     <w:rPr>
@@ -3611,10 +3562,10 @@
       <w:lang w:val="en-US" w:eastAsia="en-US"/>
     </w:rPr>
   </w:style>
-  <w:style w:type="character" w:customStyle="1" w:styleId="Heading1Char">
-    <w:name w:val="Heading 1 Char"/>
-    <w:basedOn w:val="DefaultParagraphFont"/>
-    <w:link w:val="Heading1"/>
+  <w:style w:type="character" w:customStyle="1" w:styleId="10">
+    <w:name w:val="見出し 1 (文字)"/>
+    <w:basedOn w:val="a1"/>
+    <w:link w:val="1"/>
     <w:uiPriority w:val="9"/>
     <w:rsid w:val="00002395"/>
     <w:rPr>
@@ -3629,23 +3580,23 @@
   </w:style>
   <w:style w:type="paragraph" w:customStyle="1" w:styleId="InsideAddress">
     <w:name w:val="Inside Address"/>
-    <w:basedOn w:val="Normal"/>
+    <w:basedOn w:val="a"/>
     <w:rsid w:val="009D4439"/>
     <w:pPr>
       <w:spacing w:line="220" w:lineRule="atLeast"/>
       <w:jc w:val="both"/>
     </w:pPr>
     <w:rPr>
-      <w:rFonts w:ascii="Arial" w:eastAsia="MS Mincho" w:hAnsi="Arial"/>
+      <w:rFonts w:ascii="Arial" w:eastAsia="ＭＳ 明朝" w:hAnsi="Arial"/>
       <w:spacing w:val="-5"/>
       <w:sz w:val="20"/>
       <w:szCs w:val="20"/>
-      <w:lang w:val="en-US" w:eastAsia="en-US"/>
+      <w:lang w:eastAsia="en-US"/>
     </w:rPr>
   </w:style>
-  <w:style w:type="character" w:styleId="Hyperlink">
+  <w:style w:type="character" w:styleId="a5">
     <w:name w:val="Hyperlink"/>
-    <w:basedOn w:val="DefaultParagraphFont"/>
+    <w:basedOn w:val="a1"/>
     <w:uiPriority w:val="99"/>
     <w:unhideWhenUsed/>
     <w:rsid w:val="00871896"/>
@@ -3654,9 +3605,9 @@
       <w:u w:val="single"/>
     </w:rPr>
   </w:style>
-  <w:style w:type="character" w:styleId="UnresolvedMention">
+  <w:style w:type="character" w:styleId="a6">
     <w:name w:val="Unresolved Mention"/>
-    <w:basedOn w:val="DefaultParagraphFont"/>
+    <w:basedOn w:val="a1"/>
     <w:uiPriority w:val="99"/>
     <w:semiHidden/>
     <w:unhideWhenUsed/>
@@ -3666,9 +3617,9 @@
       <w:shd w:val="clear" w:color="auto" w:fill="E1DFDD"/>
     </w:rPr>
   </w:style>
-  <w:style w:type="paragraph" w:styleId="ListParagraph">
+  <w:style w:type="paragraph" w:styleId="a7">
     <w:name w:val="List Paragraph"/>
-    <w:basedOn w:val="Normal"/>
+    <w:basedOn w:val="a"/>
     <w:uiPriority w:val="34"/>
     <w:qFormat/>
     <w:rsid w:val="00AF6661"/>
@@ -3680,17 +3631,17 @@
     <w:rPr>
       <w:rFonts w:asciiTheme="minorHAnsi" w:eastAsiaTheme="minorHAnsi" w:hAnsiTheme="minorHAnsi" w:cstheme="minorBidi"/>
       <w:sz w:val="22"/>
-      <w:lang w:val="en-US" w:eastAsia="en-US"/>
+      <w:lang w:eastAsia="en-US"/>
     </w:rPr>
   </w:style>
   <w:style w:type="character" w:customStyle="1" w:styleId="apple-converted-space">
     <w:name w:val="apple-converted-space"/>
-    <w:basedOn w:val="DefaultParagraphFont"/>
+    <w:basedOn w:val="a1"/>
     <w:rsid w:val="00D22129"/>
   </w:style>
-  <w:style w:type="character" w:styleId="CommentReference">
+  <w:style w:type="character" w:styleId="a8">
     <w:name w:val="annotation reference"/>
-    <w:basedOn w:val="DefaultParagraphFont"/>
+    <w:basedOn w:val="a1"/>
     <w:uiPriority w:val="99"/>
     <w:semiHidden/>
     <w:unhideWhenUsed/>
@@ -3700,10 +3651,10 @@
       <w:szCs w:val="16"/>
     </w:rPr>
   </w:style>
-  <w:style w:type="paragraph" w:styleId="CommentText">
+  <w:style w:type="paragraph" w:styleId="a9">
     <w:name w:val="annotation text"/>
-    <w:basedOn w:val="Normal"/>
-    <w:link w:val="CommentTextChar"/>
+    <w:basedOn w:val="a"/>
+    <w:link w:val="aa"/>
     <w:uiPriority w:val="99"/>
     <w:semiHidden/>
     <w:unhideWhenUsed/>
@@ -3713,10 +3664,10 @@
       <w:szCs w:val="20"/>
     </w:rPr>
   </w:style>
-  <w:style w:type="character" w:customStyle="1" w:styleId="CommentTextChar">
-    <w:name w:val="Comment Text Char"/>
-    <w:basedOn w:val="DefaultParagraphFont"/>
-    <w:link w:val="CommentText"/>
+  <w:style w:type="character" w:customStyle="1" w:styleId="aa">
+    <w:name w:val="コメント文字列 (文字)"/>
+    <w:basedOn w:val="a1"/>
+    <w:link w:val="a9"/>
     <w:uiPriority w:val="99"/>
     <w:semiHidden/>
     <w:rsid w:val="00E240CF"/>
@@ -3726,11 +3677,11 @@
       <w:szCs w:val="20"/>
     </w:rPr>
   </w:style>
-  <w:style w:type="paragraph" w:styleId="CommentSubject">
+  <w:style w:type="paragraph" w:styleId="ab">
     <w:name w:val="annotation subject"/>
-    <w:basedOn w:val="CommentText"/>
-    <w:next w:val="CommentText"/>
-    <w:link w:val="CommentSubjectChar"/>
+    <w:basedOn w:val="a9"/>
+    <w:next w:val="a9"/>
+    <w:link w:val="ac"/>
     <w:uiPriority w:val="99"/>
     <w:semiHidden/>
     <w:unhideWhenUsed/>
@@ -3740,10 +3691,10 @@
       <w:bCs/>
     </w:rPr>
   </w:style>
-  <w:style w:type="character" w:customStyle="1" w:styleId="CommentSubjectChar">
-    <w:name w:val="Comment Subject Char"/>
-    <w:basedOn w:val="CommentTextChar"/>
-    <w:link w:val="CommentSubject"/>
+  <w:style w:type="character" w:customStyle="1" w:styleId="ac">
+    <w:name w:val="コメント内容 (文字)"/>
+    <w:basedOn w:val="aa"/>
+    <w:link w:val="ab"/>
     <w:uiPriority w:val="99"/>
     <w:semiHidden/>
     <w:rsid w:val="00E240CF"/>

</xml_diff>